<commit_message>
Falta finalizar o artefato de número 11
</commit_message>
<xml_diff>
--- a/09. Usuários e Outros Stakeholders.docx
+++ b/09. Usuários e Outros Stakeholders.docx
@@ -33,8 +33,6 @@
               </w:tabs>
               <w:spacing w:line="276" w:lineRule="auto"/>
             </w:pPr>
-            <w:bookmarkStart w:id="0" w:name="_GoBack"/>
-            <w:bookmarkEnd w:id="0"/>
             <w:r>
               <w:t>Usuário</w:t>
             </w:r>
@@ -104,7 +102,15 @@
               </w:numPr>
             </w:pPr>
             <w:r>
-              <w:t>Verificar Disponibilidade de datas e Horários</w:t>
+              <w:t>Verifica</w:t>
+            </w:r>
+            <w:r>
+              <w:t>r</w:t>
+            </w:r>
+            <w:bookmarkStart w:id="0" w:name="_GoBack"/>
+            <w:bookmarkEnd w:id="0"/>
+            <w:r>
+              <w:t xml:space="preserve"> Disponibilidade de datas e Horários</w:t>
             </w:r>
           </w:p>
           <w:p>

</xml_diff>